<commit_message>
Update Preproject practical document with links etc..docx
</commit_message>
<xml_diff>
--- a/Preproject practical document with links etc..docx
+++ b/Preproject practical document with links etc..docx
@@ -1,6 +1,6 @@
 
 <file path=word/document.xml><?xml version="1.0" encoding="utf-8"?>
-<w:document xmlns:wpc="http://schemas.microsoft.com/office/word/2010/wordprocessingCanvas" xmlns:cx="http://schemas.microsoft.com/office/drawing/2014/chartex" xmlns:cx1="http://schemas.microsoft.com/office/drawing/2015/9/8/chartex" xmlns:cx2="http://schemas.microsoft.com/office/drawing/2015/10/21/chartex" xmlns:cx3="http://schemas.microsoft.com/office/drawing/2016/5/9/chartex" xmlns:cx4="http://schemas.microsoft.com/office/drawing/2016/5/10/chartex" xmlns:cx5="http://schemas.microsoft.com/office/drawing/2016/5/11/chartex" xmlns:cx6="http://schemas.microsoft.com/office/drawing/2016/5/12/chartex" xmlns:cx7="http://schemas.microsoft.com/office/drawing/2016/5/13/chartex" xmlns:cx8="http://schemas.microsoft.com/office/drawing/2016/5/14/chartex" xmlns:mc="http://schemas.openxmlformats.org/markup-compatibility/2006" xmlns:aink="http://schemas.microsoft.com/office/drawing/2016/ink" xmlns:am3d="http://schemas.microsoft.com/office/drawing/2017/model3d" xmlns:o="urn:schemas-microsoft-com:office:office" xmlns:oel="http://schemas.microsoft.com/office/2019/extlst" xmlns:r="http://schemas.openxmlformats.org/officeDocument/2006/relationships" xmlns:m="http://schemas.openxmlformats.org/officeDocument/2006/math" xmlns:v="urn:schemas-microsoft-com:vml" xmlns:wp14="http://schemas.microsoft.com/office/word/2010/wordprocessingDrawing" xmlns:wp="http://schemas.openxmlformats.org/drawingml/2006/wordprocessingDrawing" xmlns:w10="urn:schemas-microsoft-com:office:word" xmlns:w="http://schemas.openxmlformats.org/wordprocessingml/2006/main" xmlns:w14="http://schemas.microsoft.com/office/word/2010/wordml" xmlns:w15="http://schemas.microsoft.com/office/word/2012/wordml" xmlns:w16cex="http://schemas.microsoft.com/office/word/2018/wordml/cex" xmlns:w16cid="http://schemas.microsoft.com/office/word/2016/wordml/cid" xmlns:w16="http://schemas.microsoft.com/office/word/2018/wordml" xmlns:w16sdtdh="http://schemas.microsoft.com/office/word/2020/wordml/sdtdatahash" xmlns:w16se="http://schemas.microsoft.com/office/word/2015/wordml/symex" xmlns:wpg="http://schemas.microsoft.com/office/word/2010/wordprocessingGroup" xmlns:wpi="http://schemas.microsoft.com/office/word/2010/wordprocessingInk" xmlns:wne="http://schemas.microsoft.com/office/word/2006/wordml" xmlns:wps="http://schemas.microsoft.com/office/word/2010/wordprocessingShape" mc:Ignorable="w14 w15 w16se w16cid w16 w16cex w16sdtdh wp14">
+<w:document xmlns:wpc="http://schemas.microsoft.com/office/word/2010/wordprocessingCanvas" xmlns:cx="http://schemas.microsoft.com/office/drawing/2014/chartex" xmlns:cx1="http://schemas.microsoft.com/office/drawing/2015/9/8/chartex" xmlns:cx2="http://schemas.microsoft.com/office/drawing/2015/10/21/chartex" xmlns:cx3="http://schemas.microsoft.com/office/drawing/2016/5/9/chartex" xmlns:cx4="http://schemas.microsoft.com/office/drawing/2016/5/10/chartex" xmlns:cx5="http://schemas.microsoft.com/office/drawing/2016/5/11/chartex" xmlns:cx6="http://schemas.microsoft.com/office/drawing/2016/5/12/chartex" xmlns:cx7="http://schemas.microsoft.com/office/drawing/2016/5/13/chartex" xmlns:cx8="http://schemas.microsoft.com/office/drawing/2016/5/14/chartex" xmlns:mc="http://schemas.openxmlformats.org/markup-compatibility/2006" xmlns:aink="http://schemas.microsoft.com/office/drawing/2016/ink" xmlns:am3d="http://schemas.microsoft.com/office/drawing/2017/model3d" xmlns:o="urn:schemas-microsoft-com:office:office" xmlns:oel="http://schemas.microsoft.com/office/2019/extlst" xmlns:r="http://schemas.openxmlformats.org/officeDocument/2006/relationships" xmlns:m="http://schemas.openxmlformats.org/officeDocument/2006/math" xmlns:v="urn:schemas-microsoft-com:vml" xmlns:wp14="http://schemas.microsoft.com/office/word/2010/wordprocessingDrawing" xmlns:wp="http://schemas.openxmlformats.org/drawingml/2006/wordprocessingDrawing" xmlns:w10="urn:schemas-microsoft-com:office:word" xmlns:w="http://schemas.openxmlformats.org/wordprocessingml/2006/main" xmlns:w14="http://schemas.microsoft.com/office/word/2010/wordml" xmlns:w15="http://schemas.microsoft.com/office/word/2012/wordml" xmlns:w16cex="http://schemas.microsoft.com/office/word/2018/wordml/cex" xmlns:w16cid="http://schemas.microsoft.com/office/word/2016/wordml/cid" xmlns:w16="http://schemas.microsoft.com/office/word/2018/wordml" xmlns:w16du="http://schemas.microsoft.com/office/word/2023/wordml/word16du" xmlns:w16sdtdh="http://schemas.microsoft.com/office/word/2020/wordml/sdtdatahash" xmlns:w16se="http://schemas.microsoft.com/office/word/2015/wordml/symex" xmlns:wpg="http://schemas.microsoft.com/office/word/2010/wordprocessingGroup" xmlns:wpi="http://schemas.microsoft.com/office/word/2010/wordprocessingInk" xmlns:wne="http://schemas.microsoft.com/office/word/2006/wordml" xmlns:wps="http://schemas.microsoft.com/office/word/2010/wordprocessingShape" mc:Ignorable="w14 w15 w16se w16cid w16 w16cex w16sdtdh wp14">
   <w:body>
     <w:p>
       <w:pPr>
@@ -124,11 +124,13 @@
       <w:pPr>
         <w:rPr>
           <w:szCs w:val="24"/>
+          <w:lang w:val="en-US"/>
         </w:rPr>
       </w:pPr>
       <w:r>
         <w:rPr>
           <w:szCs w:val="24"/>
+          <w:lang w:val="en-US"/>
         </w:rPr>
         <w:t xml:space="preserve">CORINE CODES: </w:t>
       </w:r>
@@ -147,7 +149,7 @@
         </w:rPr>
         <w:t xml:space="preserve">From here: </w:t>
       </w:r>
-      <w:hyperlink r:id="rId9" w:history="1">
+      <w:hyperlink r:id="rId9" w:anchor="collapse52" w:history="1">
         <w:r>
           <w:rPr>
             <w:rStyle w:val="Hyperlink"/>
@@ -165,25 +167,52 @@
           <w:lang w:val="en-US"/>
         </w:rPr>
       </w:pPr>
+      <w:r>
+        <w:rPr>
+          <w:szCs w:val="24"/>
+          <w:lang w:val="en-US"/>
+        </w:rPr>
+        <w:t xml:space="preserve">OpenID for ESGF: </w:t>
+      </w:r>
     </w:p>
     <w:p>
       <w:pPr>
         <w:rPr>
           <w:szCs w:val="24"/>
+          <w:lang w:val="en-US"/>
         </w:rPr>
       </w:pPr>
+      <w:hyperlink r:id="rId10" w:history="1">
+        <w:r>
+          <w:rPr>
+            <w:rStyle w:val="Hyperlink"/>
+            <w:szCs w:val="24"/>
+            <w:lang w:val="en-US"/>
+          </w:rPr>
+          <w:t>https://esgf-node.llnl.gov/esgf-idp/openid/TheaGorzelak</w:t>
+        </w:r>
+      </w:hyperlink>
     </w:p>
     <w:p>
       <w:pPr>
         <w:rPr>
           <w:szCs w:val="24"/>
+          <w:lang w:val="en-US"/>
         </w:rPr>
       </w:pPr>
+      <w:r>
+        <w:rPr>
+          <w:szCs w:val="24"/>
+          <w:lang w:val="en-US"/>
+        </w:rPr>
+        <w:t xml:space="preserve">password: </w:t>
+      </w:r>
     </w:p>
     <w:p>
       <w:pPr>
         <w:rPr>
           <w:szCs w:val="24"/>
+          <w:lang w:val="en-US"/>
         </w:rPr>
       </w:pPr>
     </w:p>
@@ -191,6 +220,7 @@
       <w:pPr>
         <w:rPr>
           <w:szCs w:val="24"/>
+          <w:lang w:val="en-US"/>
         </w:rPr>
       </w:pPr>
     </w:p>
@@ -198,6 +228,7 @@
       <w:pPr>
         <w:rPr>
           <w:szCs w:val="24"/>
+          <w:lang w:val="en-US"/>
         </w:rPr>
       </w:pPr>
     </w:p>
@@ -205,6 +236,7 @@
       <w:pPr>
         <w:rPr>
           <w:szCs w:val="24"/>
+          <w:lang w:val="en-US"/>
         </w:rPr>
       </w:pPr>
     </w:p>
@@ -212,6 +244,23 @@
       <w:pPr>
         <w:rPr>
           <w:szCs w:val="24"/>
+          <w:lang w:val="en-US"/>
+        </w:rPr>
+      </w:pPr>
+    </w:p>
+    <w:p>
+      <w:pPr>
+        <w:rPr>
+          <w:szCs w:val="24"/>
+          <w:lang w:val="en-US"/>
+        </w:rPr>
+      </w:pPr>
+    </w:p>
+    <w:p>
+      <w:pPr>
+        <w:rPr>
+          <w:szCs w:val="24"/>
+          <w:lang w:val="en-US"/>
         </w:rPr>
       </w:pPr>
     </w:p>
@@ -226,7 +275,7 @@
 </file>
 
 <file path=word/endnotes.xml><?xml version="1.0" encoding="utf-8"?>
-<w:endnotes xmlns:wpc="http://schemas.microsoft.com/office/word/2010/wordprocessingCanvas" xmlns:cx="http://schemas.microsoft.com/office/drawing/2014/chartex" xmlns:cx1="http://schemas.microsoft.com/office/drawing/2015/9/8/chartex" xmlns:cx2="http://schemas.microsoft.com/office/drawing/2015/10/21/chartex" xmlns:cx3="http://schemas.microsoft.com/office/drawing/2016/5/9/chartex" xmlns:cx4="http://schemas.microsoft.com/office/drawing/2016/5/10/chartex" xmlns:cx5="http://schemas.microsoft.com/office/drawing/2016/5/11/chartex" xmlns:cx6="http://schemas.microsoft.com/office/drawing/2016/5/12/chartex" xmlns:cx7="http://schemas.microsoft.com/office/drawing/2016/5/13/chartex" xmlns:cx8="http://schemas.microsoft.com/office/drawing/2016/5/14/chartex" xmlns:mc="http://schemas.openxmlformats.org/markup-compatibility/2006" xmlns:aink="http://schemas.microsoft.com/office/drawing/2016/ink" xmlns:am3d="http://schemas.microsoft.com/office/drawing/2017/model3d" xmlns:o="urn:schemas-microsoft-com:office:office" xmlns:oel="http://schemas.microsoft.com/office/2019/extlst" xmlns:r="http://schemas.openxmlformats.org/officeDocument/2006/relationships" xmlns:m="http://schemas.openxmlformats.org/officeDocument/2006/math" xmlns:v="urn:schemas-microsoft-com:vml" xmlns:wp14="http://schemas.microsoft.com/office/word/2010/wordprocessingDrawing" xmlns:wp="http://schemas.openxmlformats.org/drawingml/2006/wordprocessingDrawing" xmlns:w10="urn:schemas-microsoft-com:office:word" xmlns:w="http://schemas.openxmlformats.org/wordprocessingml/2006/main" xmlns:w14="http://schemas.microsoft.com/office/word/2010/wordml" xmlns:w15="http://schemas.microsoft.com/office/word/2012/wordml" xmlns:w16cex="http://schemas.microsoft.com/office/word/2018/wordml/cex" xmlns:w16cid="http://schemas.microsoft.com/office/word/2016/wordml/cid" xmlns:w16="http://schemas.microsoft.com/office/word/2018/wordml" xmlns:w16sdtdh="http://schemas.microsoft.com/office/word/2020/wordml/sdtdatahash" xmlns:w16se="http://schemas.microsoft.com/office/word/2015/wordml/symex" xmlns:wpg="http://schemas.microsoft.com/office/word/2010/wordprocessingGroup" xmlns:wpi="http://schemas.microsoft.com/office/word/2010/wordprocessingInk" xmlns:wne="http://schemas.microsoft.com/office/word/2006/wordml" xmlns:wps="http://schemas.microsoft.com/office/word/2010/wordprocessingShape" mc:Ignorable="w14 w15 w16se w16cid w16 w16cex w16sdtdh wp14">
+<w:endnotes xmlns:wpc="http://schemas.microsoft.com/office/word/2010/wordprocessingCanvas" xmlns:cx="http://schemas.microsoft.com/office/drawing/2014/chartex" xmlns:cx1="http://schemas.microsoft.com/office/drawing/2015/9/8/chartex" xmlns:cx2="http://schemas.microsoft.com/office/drawing/2015/10/21/chartex" xmlns:cx3="http://schemas.microsoft.com/office/drawing/2016/5/9/chartex" xmlns:cx4="http://schemas.microsoft.com/office/drawing/2016/5/10/chartex" xmlns:cx5="http://schemas.microsoft.com/office/drawing/2016/5/11/chartex" xmlns:cx6="http://schemas.microsoft.com/office/drawing/2016/5/12/chartex" xmlns:cx7="http://schemas.microsoft.com/office/drawing/2016/5/13/chartex" xmlns:cx8="http://schemas.microsoft.com/office/drawing/2016/5/14/chartex" xmlns:mc="http://schemas.openxmlformats.org/markup-compatibility/2006" xmlns:aink="http://schemas.microsoft.com/office/drawing/2016/ink" xmlns:am3d="http://schemas.microsoft.com/office/drawing/2017/model3d" xmlns:o="urn:schemas-microsoft-com:office:office" xmlns:oel="http://schemas.microsoft.com/office/2019/extlst" xmlns:r="http://schemas.openxmlformats.org/officeDocument/2006/relationships" xmlns:m="http://schemas.openxmlformats.org/officeDocument/2006/math" xmlns:v="urn:schemas-microsoft-com:vml" xmlns:wp14="http://schemas.microsoft.com/office/word/2010/wordprocessingDrawing" xmlns:wp="http://schemas.openxmlformats.org/drawingml/2006/wordprocessingDrawing" xmlns:w10="urn:schemas-microsoft-com:office:word" xmlns:w="http://schemas.openxmlformats.org/wordprocessingml/2006/main" xmlns:w14="http://schemas.microsoft.com/office/word/2010/wordml" xmlns:w15="http://schemas.microsoft.com/office/word/2012/wordml" xmlns:w16cex="http://schemas.microsoft.com/office/word/2018/wordml/cex" xmlns:w16cid="http://schemas.microsoft.com/office/word/2016/wordml/cid" xmlns:w16="http://schemas.microsoft.com/office/word/2018/wordml" xmlns:w16du="http://schemas.microsoft.com/office/word/2023/wordml/word16du" xmlns:w16sdtdh="http://schemas.microsoft.com/office/word/2020/wordml/sdtdatahash" xmlns:w16se="http://schemas.microsoft.com/office/word/2015/wordml/symex" xmlns:wpg="http://schemas.microsoft.com/office/word/2010/wordprocessingGroup" xmlns:wpi="http://schemas.microsoft.com/office/word/2010/wordprocessingInk" xmlns:wne="http://schemas.microsoft.com/office/word/2006/wordml" xmlns:wps="http://schemas.microsoft.com/office/word/2010/wordprocessingShape" mc:Ignorable="w14 w15 w16se w16cid w16 w16cex w16sdtdh wp14">
   <w:endnote w:type="separator" w:id="-1">
     <w:p>
       <w:pPr>
@@ -251,7 +300,7 @@
 </file>
 
 <file path=word/footnotes.xml><?xml version="1.0" encoding="utf-8"?>
-<w:footnotes xmlns:wpc="http://schemas.microsoft.com/office/word/2010/wordprocessingCanvas" xmlns:cx="http://schemas.microsoft.com/office/drawing/2014/chartex" xmlns:cx1="http://schemas.microsoft.com/office/drawing/2015/9/8/chartex" xmlns:cx2="http://schemas.microsoft.com/office/drawing/2015/10/21/chartex" xmlns:cx3="http://schemas.microsoft.com/office/drawing/2016/5/9/chartex" xmlns:cx4="http://schemas.microsoft.com/office/drawing/2016/5/10/chartex" xmlns:cx5="http://schemas.microsoft.com/office/drawing/2016/5/11/chartex" xmlns:cx6="http://schemas.microsoft.com/office/drawing/2016/5/12/chartex" xmlns:cx7="http://schemas.microsoft.com/office/drawing/2016/5/13/chartex" xmlns:cx8="http://schemas.microsoft.com/office/drawing/2016/5/14/chartex" xmlns:mc="http://schemas.openxmlformats.org/markup-compatibility/2006" xmlns:aink="http://schemas.microsoft.com/office/drawing/2016/ink" xmlns:am3d="http://schemas.microsoft.com/office/drawing/2017/model3d" xmlns:o="urn:schemas-microsoft-com:office:office" xmlns:oel="http://schemas.microsoft.com/office/2019/extlst" xmlns:r="http://schemas.openxmlformats.org/officeDocument/2006/relationships" xmlns:m="http://schemas.openxmlformats.org/officeDocument/2006/math" xmlns:v="urn:schemas-microsoft-com:vml" xmlns:wp14="http://schemas.microsoft.com/office/word/2010/wordprocessingDrawing" xmlns:wp="http://schemas.openxmlformats.org/drawingml/2006/wordprocessingDrawing" xmlns:w10="urn:schemas-microsoft-com:office:word" xmlns:w="http://schemas.openxmlformats.org/wordprocessingml/2006/main" xmlns:w14="http://schemas.microsoft.com/office/word/2010/wordml" xmlns:w15="http://schemas.microsoft.com/office/word/2012/wordml" xmlns:w16cex="http://schemas.microsoft.com/office/word/2018/wordml/cex" xmlns:w16cid="http://schemas.microsoft.com/office/word/2016/wordml/cid" xmlns:w16="http://schemas.microsoft.com/office/word/2018/wordml" xmlns:w16sdtdh="http://schemas.microsoft.com/office/word/2020/wordml/sdtdatahash" xmlns:w16se="http://schemas.microsoft.com/office/word/2015/wordml/symex" xmlns:wpg="http://schemas.microsoft.com/office/word/2010/wordprocessingGroup" xmlns:wpi="http://schemas.microsoft.com/office/word/2010/wordprocessingInk" xmlns:wne="http://schemas.microsoft.com/office/word/2006/wordml" xmlns:wps="http://schemas.microsoft.com/office/word/2010/wordprocessingShape" mc:Ignorable="w14 w15 w16se w16cid w16 w16cex w16sdtdh wp14">
+<w:footnotes xmlns:wpc="http://schemas.microsoft.com/office/word/2010/wordprocessingCanvas" xmlns:cx="http://schemas.microsoft.com/office/drawing/2014/chartex" xmlns:cx1="http://schemas.microsoft.com/office/drawing/2015/9/8/chartex" xmlns:cx2="http://schemas.microsoft.com/office/drawing/2015/10/21/chartex" xmlns:cx3="http://schemas.microsoft.com/office/drawing/2016/5/9/chartex" xmlns:cx4="http://schemas.microsoft.com/office/drawing/2016/5/10/chartex" xmlns:cx5="http://schemas.microsoft.com/office/drawing/2016/5/11/chartex" xmlns:cx6="http://schemas.microsoft.com/office/drawing/2016/5/12/chartex" xmlns:cx7="http://schemas.microsoft.com/office/drawing/2016/5/13/chartex" xmlns:cx8="http://schemas.microsoft.com/office/drawing/2016/5/14/chartex" xmlns:mc="http://schemas.openxmlformats.org/markup-compatibility/2006" xmlns:aink="http://schemas.microsoft.com/office/drawing/2016/ink" xmlns:am3d="http://schemas.microsoft.com/office/drawing/2017/model3d" xmlns:o="urn:schemas-microsoft-com:office:office" xmlns:oel="http://schemas.microsoft.com/office/2019/extlst" xmlns:r="http://schemas.openxmlformats.org/officeDocument/2006/relationships" xmlns:m="http://schemas.openxmlformats.org/officeDocument/2006/math" xmlns:v="urn:schemas-microsoft-com:vml" xmlns:wp14="http://schemas.microsoft.com/office/word/2010/wordprocessingDrawing" xmlns:wp="http://schemas.openxmlformats.org/drawingml/2006/wordprocessingDrawing" xmlns:w10="urn:schemas-microsoft-com:office:word" xmlns:w="http://schemas.openxmlformats.org/wordprocessingml/2006/main" xmlns:w14="http://schemas.microsoft.com/office/word/2010/wordml" xmlns:w15="http://schemas.microsoft.com/office/word/2012/wordml" xmlns:w16cex="http://schemas.microsoft.com/office/word/2018/wordml/cex" xmlns:w16cid="http://schemas.microsoft.com/office/word/2016/wordml/cid" xmlns:w16="http://schemas.microsoft.com/office/word/2018/wordml" xmlns:w16du="http://schemas.microsoft.com/office/word/2023/wordml/word16du" xmlns:w16sdtdh="http://schemas.microsoft.com/office/word/2020/wordml/sdtdatahash" xmlns:w16se="http://schemas.microsoft.com/office/word/2015/wordml/symex" xmlns:wpg="http://schemas.microsoft.com/office/word/2010/wordprocessingGroup" xmlns:wpi="http://schemas.microsoft.com/office/word/2010/wordprocessingInk" xmlns:wne="http://schemas.microsoft.com/office/word/2006/wordml" xmlns:wps="http://schemas.microsoft.com/office/word/2010/wordprocessingShape" mc:Ignorable="w14 w15 w16se w16cid w16 w16cex w16sdtdh wp14">
   <w:footnote w:type="separator" w:id="-1">
     <w:p>
       <w:pPr>
@@ -276,7 +325,7 @@
 </file>
 
 <file path=word/numbering.xml><?xml version="1.0" encoding="utf-8"?>
-<w:numbering xmlns:wpc="http://schemas.microsoft.com/office/word/2010/wordprocessingCanvas" xmlns:cx="http://schemas.microsoft.com/office/drawing/2014/chartex" xmlns:cx1="http://schemas.microsoft.com/office/drawing/2015/9/8/chartex" xmlns:cx2="http://schemas.microsoft.com/office/drawing/2015/10/21/chartex" xmlns:cx3="http://schemas.microsoft.com/office/drawing/2016/5/9/chartex" xmlns:cx4="http://schemas.microsoft.com/office/drawing/2016/5/10/chartex" xmlns:cx5="http://schemas.microsoft.com/office/drawing/2016/5/11/chartex" xmlns:cx6="http://schemas.microsoft.com/office/drawing/2016/5/12/chartex" xmlns:cx7="http://schemas.microsoft.com/office/drawing/2016/5/13/chartex" xmlns:cx8="http://schemas.microsoft.com/office/drawing/2016/5/14/chartex" xmlns:mc="http://schemas.openxmlformats.org/markup-compatibility/2006" xmlns:aink="http://schemas.microsoft.com/office/drawing/2016/ink" xmlns:am3d="http://schemas.microsoft.com/office/drawing/2017/model3d" xmlns:o="urn:schemas-microsoft-com:office:office" xmlns:oel="http://schemas.microsoft.com/office/2019/extlst" xmlns:r="http://schemas.openxmlformats.org/officeDocument/2006/relationships" xmlns:m="http://schemas.openxmlformats.org/officeDocument/2006/math" xmlns:v="urn:schemas-microsoft-com:vml" xmlns:wp14="http://schemas.microsoft.com/office/word/2010/wordprocessingDrawing" xmlns:wp="http://schemas.openxmlformats.org/drawingml/2006/wordprocessingDrawing" xmlns:w10="urn:schemas-microsoft-com:office:word" xmlns:w="http://schemas.openxmlformats.org/wordprocessingml/2006/main" xmlns:w14="http://schemas.microsoft.com/office/word/2010/wordml" xmlns:w15="http://schemas.microsoft.com/office/word/2012/wordml" xmlns:w16cex="http://schemas.microsoft.com/office/word/2018/wordml/cex" xmlns:w16cid="http://schemas.microsoft.com/office/word/2016/wordml/cid" xmlns:w16="http://schemas.microsoft.com/office/word/2018/wordml" xmlns:w16sdtdh="http://schemas.microsoft.com/office/word/2020/wordml/sdtdatahash" xmlns:w16se="http://schemas.microsoft.com/office/word/2015/wordml/symex" xmlns:wpg="http://schemas.microsoft.com/office/word/2010/wordprocessingGroup" xmlns:wpi="http://schemas.microsoft.com/office/word/2010/wordprocessingInk" xmlns:wne="http://schemas.microsoft.com/office/word/2006/wordml" xmlns:wps="http://schemas.microsoft.com/office/word/2010/wordprocessingShape" mc:Ignorable="w14 w15 w16se w16cid w16 w16cex w16sdtdh wp14">
+<w:numbering xmlns:wpc="http://schemas.microsoft.com/office/word/2010/wordprocessingCanvas" xmlns:cx="http://schemas.microsoft.com/office/drawing/2014/chartex" xmlns:cx1="http://schemas.microsoft.com/office/drawing/2015/9/8/chartex" xmlns:cx2="http://schemas.microsoft.com/office/drawing/2015/10/21/chartex" xmlns:cx3="http://schemas.microsoft.com/office/drawing/2016/5/9/chartex" xmlns:cx4="http://schemas.microsoft.com/office/drawing/2016/5/10/chartex" xmlns:cx5="http://schemas.microsoft.com/office/drawing/2016/5/11/chartex" xmlns:cx6="http://schemas.microsoft.com/office/drawing/2016/5/12/chartex" xmlns:cx7="http://schemas.microsoft.com/office/drawing/2016/5/13/chartex" xmlns:cx8="http://schemas.microsoft.com/office/drawing/2016/5/14/chartex" xmlns:mc="http://schemas.openxmlformats.org/markup-compatibility/2006" xmlns:aink="http://schemas.microsoft.com/office/drawing/2016/ink" xmlns:am3d="http://schemas.microsoft.com/office/drawing/2017/model3d" xmlns:o="urn:schemas-microsoft-com:office:office" xmlns:oel="http://schemas.microsoft.com/office/2019/extlst" xmlns:r="http://schemas.openxmlformats.org/officeDocument/2006/relationships" xmlns:m="http://schemas.openxmlformats.org/officeDocument/2006/math" xmlns:v="urn:schemas-microsoft-com:vml" xmlns:wp14="http://schemas.microsoft.com/office/word/2010/wordprocessingDrawing" xmlns:wp="http://schemas.openxmlformats.org/drawingml/2006/wordprocessingDrawing" xmlns:w10="urn:schemas-microsoft-com:office:word" xmlns:w="http://schemas.openxmlformats.org/wordprocessingml/2006/main" xmlns:w14="http://schemas.microsoft.com/office/word/2010/wordml" xmlns:w15="http://schemas.microsoft.com/office/word/2012/wordml" xmlns:w16cex="http://schemas.microsoft.com/office/word/2018/wordml/cex" xmlns:w16cid="http://schemas.microsoft.com/office/word/2016/wordml/cid" xmlns:w16="http://schemas.microsoft.com/office/word/2018/wordml" xmlns:w16du="http://schemas.microsoft.com/office/word/2023/wordml/word16du" xmlns:w16sdtdh="http://schemas.microsoft.com/office/word/2020/wordml/sdtdatahash" xmlns:w16se="http://schemas.microsoft.com/office/word/2015/wordml/symex" xmlns:wpg="http://schemas.microsoft.com/office/word/2010/wordprocessingGroup" xmlns:wpi="http://schemas.microsoft.com/office/word/2010/wordprocessingInk" xmlns:wne="http://schemas.microsoft.com/office/word/2006/wordml" xmlns:wps="http://schemas.microsoft.com/office/word/2010/wordprocessingShape" mc:Ignorable="w14 w15 w16se w16cid w16 w16cex w16sdtdh wp14">
   <w:abstractNum w:abstractNumId="0" w15:restartNumberingAfterBreak="0">
     <w:nsid w:val="0D023FA2"/>
     <w:multiLevelType w:val="hybridMultilevel"/>
@@ -2689,6 +2738,18 @@
       <w:shd w:val="clear" w:color="auto" w:fill="E1DFDD"/>
     </w:rPr>
   </w:style>
+  <w:style w:type="character" w:styleId="FollowedHyperlink">
+    <w:name w:val="FollowedHyperlink"/>
+    <w:basedOn w:val="DefaultParagraphFont"/>
+    <w:uiPriority w:val="99"/>
+    <w:semiHidden/>
+    <w:unhideWhenUsed/>
+    <w:rsid w:val="008B7618"/>
+    <w:rPr>
+      <w:color w:val="954F72" w:themeColor="followedHyperlink"/>
+      <w:u w:val="single"/>
+    </w:rPr>
+  </w:style>
 </w:styles>
 </file>
 

</xml_diff>